<commit_message>
Added initial WBS diagram to project descr
</commit_message>
<xml_diff>
--- a/UVOD.docx
+++ b/UVOD.docx
@@ -1,55 +1,48 @@
 
 <file path=word/document.xml><?xml version="1.0" encoding="utf-8"?>
-<w:document xmlns:mc="http://schemas.openxmlformats.org/markup-compatibility/2006" xmlns:o="urn:schemas-microsoft-com:office:office" xmlns:r="http://schemas.openxmlformats.org/officeDocument/2006/relationships" xmlns:m="http://schemas.openxmlformats.org/officeDocument/2006/math" xmlns:v="urn:schemas-microsoft-com:vml" xmlns:wp="http://schemas.openxmlformats.org/drawingml/2006/wordprocessingDrawing" xmlns:w10="urn:schemas-microsoft-com:office:word" xmlns:w="http://schemas.openxmlformats.org/wordprocessingml/2006/main" xmlns:wne="http://schemas.microsoft.com/office/word/2006/wordml" xmlns:sl="http://schemas.openxmlformats.org/schemaLibrary/2006/main" xmlns:a="http://schemas.openxmlformats.org/drawingml/2006/main" xmlns:pic="http://schemas.openxmlformats.org/drawingml/2006/picture" xmlns:c="http://schemas.openxmlformats.org/drawingml/2006/chart" xmlns:lc="http://schemas.openxmlformats.org/drawingml/2006/lockedCanvas" xmlns:dgm="http://schemas.openxmlformats.org/drawingml/2006/diagram" xmlns:wps="http://schemas.microsoft.com/office/word/2010/wordprocessingShape" xmlns:wpg="http://schemas.microsoft.com/office/word/2010/wordprocessingGroup" xmlns:w14="http://schemas.microsoft.com/office/word/2010/wordml" xmlns:w15="http://schemas.microsoft.com/office/word/2012/wordml">
+<w:document xmlns:wpc="http://schemas.microsoft.com/office/word/2010/wordprocessingCanvas" xmlns:cx="http://schemas.microsoft.com/office/drawing/2014/chartex" xmlns:cx1="http://schemas.microsoft.com/office/drawing/2015/9/8/chartex" xmlns:mc="http://schemas.openxmlformats.org/markup-compatibility/2006" xmlns:o="urn:schemas-microsoft-com:office:office" xmlns:r="http://schemas.openxmlformats.org/officeDocument/2006/relationships" xmlns:m="http://schemas.openxmlformats.org/officeDocument/2006/math" xmlns:v="urn:schemas-microsoft-com:vml" xmlns:wp14="http://schemas.microsoft.com/office/word/2010/wordprocessingDrawing" xmlns:wp="http://schemas.openxmlformats.org/drawingml/2006/wordprocessingDrawing" xmlns:w10="urn:schemas-microsoft-com:office:word" xmlns:w="http://schemas.openxmlformats.org/wordprocessingml/2006/main" xmlns:w14="http://schemas.microsoft.com/office/word/2010/wordml" xmlns:w15="http://schemas.microsoft.com/office/word/2012/wordml" xmlns:w16se="http://schemas.microsoft.com/office/word/2015/wordml/symex" xmlns:wpg="http://schemas.microsoft.com/office/word/2010/wordprocessingGroup" xmlns:wpi="http://schemas.microsoft.com/office/word/2010/wordprocessingInk" xmlns:wne="http://schemas.microsoft.com/office/word/2006/wordml" xmlns:wps="http://schemas.microsoft.com/office/word/2010/wordprocessingShape" mc:Ignorable="w14 w15 w16se wp14">
   <w:body>
     <w:p>
       <w:pPr>
         <w:jc w:val="center"/>
         <w:rPr>
-          <w:b w:val="1"/>
+          <w:b/>
           <w:sz w:val="32"/>
           <w:szCs w:val="32"/>
         </w:rPr>
       </w:pPr>
       <w:r>
         <w:rPr>
-          <w:b w:val="1"/>
+          <w:b/>
           <w:sz w:val="32"/>
           <w:szCs w:val="32"/>
-          <w:rtl w:val="0"/>
-        </w:rPr>
-        <w:t xml:space="preserve">UVOD</w:t>
-      </w:r>
-    </w:p>
-    <w:p>
-      <w:pPr>
-        <w:rPr>
-          <w:b w:val="1"/>
+        </w:rPr>
+        <w:t>UVOD</w:t>
+      </w:r>
+    </w:p>
+    <w:p>
+      <w:pPr>
+        <w:rPr>
+          <w:b/>
           <w:sz w:val="32"/>
           <w:szCs w:val="32"/>
         </w:rPr>
       </w:pPr>
-      <w:r>
-        <w:rPr>
-          <w:rtl w:val="0"/>
-        </w:rPr>
-      </w:r>
     </w:p>
     <w:p>
       <w:pPr>
         <w:spacing w:line="360" w:lineRule="auto"/>
         <w:rPr>
-          <w:rFonts w:ascii="Times New Roman" w:cs="Times New Roman" w:eastAsia="Times New Roman" w:hAnsi="Times New Roman"/>
+          <w:rFonts w:ascii="Times New Roman" w:eastAsia="Times New Roman" w:hAnsi="Times New Roman" w:cs="Times New Roman"/>
           <w:sz w:val="24"/>
           <w:szCs w:val="24"/>
         </w:rPr>
       </w:pPr>
       <w:r>
         <w:rPr>
-          <w:rFonts w:ascii="Times New Roman" w:cs="Times New Roman" w:eastAsia="Times New Roman" w:hAnsi="Times New Roman"/>
+          <w:rFonts w:ascii="Times New Roman" w:eastAsia="Times New Roman" w:hAnsi="Times New Roman" w:cs="Times New Roman"/>
           <w:sz w:val="24"/>
           <w:szCs w:val="24"/>
-          <w:rtl w:val="0"/>
         </w:rPr>
         <w:t xml:space="preserve">U sklopu kolegija Programsko Inženjerstvo odlučili smo se na izradu projekta vezanog uz administraciju i evidenciju radnika u nekoj tvrtci. Da bi se naš programski proizvod razlikovao od nekolicine postojećih proizvoda slične namjene odlučili smo dodati još neke funkcionalnosti po kojima će se naš proizvod isticati. </w:t>
       </w:r>
@@ -58,17 +51,16 @@
       <w:pPr>
         <w:spacing w:line="360" w:lineRule="auto"/>
         <w:rPr>
-          <w:rFonts w:ascii="Times New Roman" w:cs="Times New Roman" w:eastAsia="Times New Roman" w:hAnsi="Times New Roman"/>
+          <w:rFonts w:ascii="Times New Roman" w:eastAsia="Times New Roman" w:hAnsi="Times New Roman" w:cs="Times New Roman"/>
           <w:sz w:val="24"/>
           <w:szCs w:val="24"/>
         </w:rPr>
       </w:pPr>
       <w:r>
         <w:rPr>
-          <w:rFonts w:ascii="Times New Roman" w:cs="Times New Roman" w:eastAsia="Times New Roman" w:hAnsi="Times New Roman"/>
+          <w:rFonts w:ascii="Times New Roman" w:eastAsia="Times New Roman" w:hAnsi="Times New Roman" w:cs="Times New Roman"/>
           <w:sz w:val="24"/>
           <w:szCs w:val="24"/>
-          <w:rtl w:val="0"/>
         </w:rPr>
         <w:t xml:space="preserve">Osnovna funkcionalnost odnosi se na samu evidenciju radnika što uključuje osobne podatke (ime, prezime, OIB, br. telefona, e-mail adresa, radno mjesto, stupanj obrazovanja), radno vrijeme (tjedno radno vrijeme, slobodni dani…) i poslovne obaveze (rad na terenu, rad u uredu…). Sa administratorske strane korisnici na nadređenoj poziciji imaju dodatne funkcionalnosti poput pregleda radnog vremena i osobnih podataka (ovisi o ovlastima osobe). Uz to takvi korisnici imaju mogućnost zadavanja zadataka svojim podređenima. Svaki korisnik ima pristup ticket sistemu koji omogućuje prijavljivanje grešaka ili poteškoća u radu koje odstranjuje za to zadužena osoba. </w:t>
       </w:r>
@@ -77,17 +69,16 @@
       <w:pPr>
         <w:spacing w:line="360" w:lineRule="auto"/>
         <w:rPr>
-          <w:rFonts w:ascii="Times New Roman" w:cs="Times New Roman" w:eastAsia="Times New Roman" w:hAnsi="Times New Roman"/>
+          <w:rFonts w:ascii="Times New Roman" w:eastAsia="Times New Roman" w:hAnsi="Times New Roman" w:cs="Times New Roman"/>
           <w:sz w:val="24"/>
           <w:szCs w:val="24"/>
         </w:rPr>
       </w:pPr>
       <w:r>
         <w:rPr>
-          <w:rFonts w:ascii="Times New Roman" w:cs="Times New Roman" w:eastAsia="Times New Roman" w:hAnsi="Times New Roman"/>
+          <w:rFonts w:ascii="Times New Roman" w:eastAsia="Times New Roman" w:hAnsi="Times New Roman" w:cs="Times New Roman"/>
           <w:sz w:val="24"/>
           <w:szCs w:val="24"/>
-          <w:rtl w:val="0"/>
         </w:rPr>
         <w:t xml:space="preserve">Izvješća o poslovanju tvrtke (prihodi i rashodi) dostupna su financijskom sektoru. Nadalje, samo zadovoljstvo radnika moguće je evaluirati na temelju anonimnih anketa koje se periodično provode nad zaposlenicima, a o anketama se brinu korisnici sa danim ovlastima. </w:t>
       </w:r>
@@ -96,17 +87,16 @@
       <w:pPr>
         <w:spacing w:line="360" w:lineRule="auto"/>
         <w:rPr>
-          <w:rFonts w:ascii="Times New Roman" w:cs="Times New Roman" w:eastAsia="Times New Roman" w:hAnsi="Times New Roman"/>
+          <w:rFonts w:ascii="Times New Roman" w:eastAsia="Times New Roman" w:hAnsi="Times New Roman" w:cs="Times New Roman"/>
           <w:sz w:val="24"/>
           <w:szCs w:val="24"/>
         </w:rPr>
       </w:pPr>
       <w:r>
         <w:rPr>
-          <w:rFonts w:ascii="Times New Roman" w:cs="Times New Roman" w:eastAsia="Times New Roman" w:hAnsi="Times New Roman"/>
+          <w:rFonts w:ascii="Times New Roman" w:eastAsia="Times New Roman" w:hAnsi="Times New Roman" w:cs="Times New Roman"/>
           <w:sz w:val="24"/>
           <w:szCs w:val="24"/>
-          <w:rtl w:val="0"/>
         </w:rPr>
         <w:t xml:space="preserve">Svaki nadređeni korisnik pri zadavanju posla dobije ponudu najkompatibilnijeg radnika s obzirom na sličnost u odnosu na prethodno obavljene zadatke. </w:t>
       </w:r>
@@ -115,45 +105,443 @@
       <w:pPr>
         <w:spacing w:line="360" w:lineRule="auto"/>
         <w:rPr>
-          <w:rFonts w:ascii="Times New Roman" w:cs="Times New Roman" w:eastAsia="Times New Roman" w:hAnsi="Times New Roman"/>
+          <w:rFonts w:ascii="Times New Roman" w:eastAsia="Times New Roman" w:hAnsi="Times New Roman" w:cs="Times New Roman"/>
           <w:sz w:val="24"/>
           <w:szCs w:val="24"/>
         </w:rPr>
       </w:pPr>
-      <w:bookmarkStart w:colFirst="0" w:colLast="0" w:name="_gjdgxs" w:id="0"/>
+      <w:bookmarkStart w:id="0" w:name="_gjdgxs" w:colFirst="0" w:colLast="0"/>
       <w:bookmarkEnd w:id="0"/>
       <w:r>
         <w:rPr>
-          <w:rFonts w:ascii="Times New Roman" w:cs="Times New Roman" w:eastAsia="Times New Roman" w:hAnsi="Times New Roman"/>
+          <w:rFonts w:ascii="Times New Roman" w:eastAsia="Times New Roman" w:hAnsi="Times New Roman" w:cs="Times New Roman"/>
           <w:sz w:val="24"/>
           <w:szCs w:val="24"/>
-          <w:rtl w:val="0"/>
         </w:rPr>
         <w:t xml:space="preserve">Posljednja funkcionalnost koja je dostupna našim korisnicima je chat. Razlog implementacije je što olakšava komunikaciju između suradnika, nadređenih i podređenih korisnika te korisnika koji nisu u mogućnosti komunicirati lice u lice. </w:t>
       </w:r>
     </w:p>
+    <w:p>
+      <w:pPr>
+        <w:keepNext/>
+        <w:spacing w:line="360" w:lineRule="auto"/>
+      </w:pPr>
+      <w:r>
+        <w:rPr>
+          <w:b/>
+          <w:noProof/>
+          <w:sz w:val="32"/>
+          <w:szCs w:val="32"/>
+        </w:rPr>
+        <w:lastRenderedPageBreak/>
+        <w:drawing>
+          <wp:inline distT="0" distB="0" distL="0" distR="0" wp14:anchorId="69257A46" wp14:editId="48C1BC9D">
+            <wp:extent cx="5967025" cy="2749550"/>
+            <wp:effectExtent l="0" t="0" r="0" b="0"/>
+            <wp:docPr id="1" name="Picture 1"/>
+            <wp:cNvGraphicFramePr>
+              <a:graphicFrameLocks xmlns:a="http://schemas.openxmlformats.org/drawingml/2006/main" noChangeAspect="1"/>
+            </wp:cNvGraphicFramePr>
+            <a:graphic xmlns:a="http://schemas.openxmlformats.org/drawingml/2006/main">
+              <a:graphicData uri="http://schemas.openxmlformats.org/drawingml/2006/picture">
+                <pic:pic xmlns:pic="http://schemas.openxmlformats.org/drawingml/2006/picture">
+                  <pic:nvPicPr>
+                    <pic:cNvPr id="1" name="EIAR_WBS_short.jpg"/>
+                    <pic:cNvPicPr/>
+                  </pic:nvPicPr>
+                  <pic:blipFill>
+                    <a:blip r:embed="rId7" cstate="print">
+                      <a:extLst>
+                        <a:ext uri="{28A0092B-C50C-407E-A947-70E740481C1C}">
+                          <a14:useLocalDpi xmlns:a14="http://schemas.microsoft.com/office/drawing/2010/main" val="0"/>
+                        </a:ext>
+                      </a:extLst>
+                    </a:blip>
+                    <a:stretch>
+                      <a:fillRect/>
+                    </a:stretch>
+                  </pic:blipFill>
+                  <pic:spPr>
+                    <a:xfrm>
+                      <a:off x="0" y="0"/>
+                      <a:ext cx="5996952" cy="2763340"/>
+                    </a:xfrm>
+                    <a:prstGeom prst="rect">
+                      <a:avLst/>
+                    </a:prstGeom>
+                  </pic:spPr>
+                </pic:pic>
+              </a:graphicData>
+            </a:graphic>
+          </wp:inline>
+        </w:drawing>
+      </w:r>
+    </w:p>
+    <w:p>
+      <w:pPr>
+        <w:pStyle w:val="Caption"/>
+        <w:jc w:val="center"/>
+        <w:rPr>
+          <w:noProof/>
+        </w:rPr>
+      </w:pPr>
+      <w:r>
+        <w:t xml:space="preserve">Slika 1. Pojednostavljeni WBS dijagram </w:t>
+      </w:r>
+      <w:r>
+        <w:fldChar w:fldCharType="begin"/>
+      </w:r>
+      <w:r>
+        <w:instrText xml:space="preserve"> SEQ Slika_1._Pojednostavljeni_WBS_dijagram \* ARABIC </w:instrText>
+      </w:r>
+      <w:r>
+        <w:fldChar w:fldCharType="separate"/>
+      </w:r>
+      <w:r>
+        <w:rPr>
+          <w:noProof/>
+        </w:rPr>
+        <w:t>1</w:t>
+      </w:r>
+      <w:r>
+        <w:rPr>
+          <w:noProof/>
+        </w:rPr>
+        <w:fldChar w:fldCharType="end"/>
+      </w:r>
+    </w:p>
+    <w:p>
+      <w:bookmarkStart w:id="1" w:name="_GoBack"/>
+      <w:bookmarkEnd w:id="1"/>
+    </w:p>
+    <w:p>
+      <w:r>
+        <w:t xml:space="preserve">Slika 1 prikazuje WBS dijagram projekta izrađen u sklopu planiranja </w:t>
+      </w:r>
+      <w:commentRangeStart w:id="2"/>
+      <w:r>
+        <w:t>projekta</w:t>
+      </w:r>
+      <w:commentRangeEnd w:id="2"/>
+      <w:r>
+        <w:rPr>
+          <w:rStyle w:val="CommentReference"/>
+        </w:rPr>
+        <w:commentReference w:id="2"/>
+      </w:r>
+      <w:r>
+        <w:t xml:space="preserve">. </w:t>
+      </w:r>
+    </w:p>
     <w:sectPr>
-      <w:pgSz w:h="15840" w:w="12240" w:orient="portrait"/>
-      <w:pgMar w:bottom="1440" w:top="1440" w:left="1440" w:right="1440" w:header="720" w:footer="720"/>
+      <w:pgSz w:w="12240" w:h="15840"/>
+      <w:pgMar w:top="1440" w:right="1440" w:bottom="1440" w:left="1440" w:header="720" w:footer="720" w:gutter="0"/>
       <w:pgNumType w:start="1"/>
+      <w:cols w:space="720"/>
     </w:sectPr>
   </w:body>
 </w:document>
 </file>
 
+<file path=word/comments.xml><?xml version="1.0" encoding="utf-8"?>
+<w:comments xmlns:wpc="http://schemas.microsoft.com/office/word/2010/wordprocessingCanvas" xmlns:cx="http://schemas.microsoft.com/office/drawing/2014/chartex" xmlns:cx1="http://schemas.microsoft.com/office/drawing/2015/9/8/chartex" xmlns:mc="http://schemas.openxmlformats.org/markup-compatibility/2006" xmlns:o="urn:schemas-microsoft-com:office:office" xmlns:r="http://schemas.openxmlformats.org/officeDocument/2006/relationships" xmlns:m="http://schemas.openxmlformats.org/officeDocument/2006/math" xmlns:v="urn:schemas-microsoft-com:vml" xmlns:wp14="http://schemas.microsoft.com/office/word/2010/wordprocessingDrawing" xmlns:wp="http://schemas.openxmlformats.org/drawingml/2006/wordprocessingDrawing" xmlns:w10="urn:schemas-microsoft-com:office:word" xmlns:w="http://schemas.openxmlformats.org/wordprocessingml/2006/main" xmlns:w14="http://schemas.microsoft.com/office/word/2010/wordml" xmlns:w15="http://schemas.microsoft.com/office/word/2012/wordml" xmlns:w16se="http://schemas.microsoft.com/office/word/2015/wordml/symex" xmlns:wpg="http://schemas.microsoft.com/office/word/2010/wordprocessingGroup" xmlns:wpi="http://schemas.microsoft.com/office/word/2010/wordprocessingInk" xmlns:wne="http://schemas.microsoft.com/office/word/2006/wordml" xmlns:wps="http://schemas.microsoft.com/office/word/2010/wordprocessingShape" mc:Ignorable="w14 w15 w16se wp14">
+  <w:comment w:id="2" w:author="Windows User" w:date="2021-03-21T13:05:00Z" w:initials="WU">
+    <w:p>
+      <w:r>
+        <w:rPr>
+          <w:rStyle w:val="CommentReference"/>
+        </w:rPr>
+        <w:annotationRef/>
+      </w:r>
+      <w:r>
+        <w:t>(Ukoliko se promjeni plan izrade naknadno ćemo dodati novi WBS dijagram koji će pratiti te promjene</w:t>
+      </w:r>
+      <w:r>
+        <w:rPr>
+          <w:rStyle w:val="CommentReference"/>
+        </w:rPr>
+        <w:annotationRef/>
+      </w:r>
+      <w:r>
+        <w:t>)</w:t>
+      </w:r>
+    </w:p>
+    <w:p>
+      <w:pPr>
+        <w:pStyle w:val="CommentText"/>
+      </w:pPr>
+    </w:p>
+    <w:p>
+      <w:pPr>
+        <w:pStyle w:val="CommentText"/>
+      </w:pPr>
+    </w:p>
+  </w:comment>
+</w:comments>
+</file>
+
+<file path=word/commentsExtended.xml><?xml version="1.0" encoding="utf-8"?>
+<w15:commentsEx xmlns:wpc="http://schemas.microsoft.com/office/word/2010/wordprocessingCanvas" xmlns:cx="http://schemas.microsoft.com/office/drawing/2014/chartex" xmlns:cx1="http://schemas.microsoft.com/office/drawing/2015/9/8/chartex" xmlns:mc="http://schemas.openxmlformats.org/markup-compatibility/2006" xmlns:o="urn:schemas-microsoft-com:office:office" xmlns:r="http://schemas.openxmlformats.org/officeDocument/2006/relationships" xmlns:m="http://schemas.openxmlformats.org/officeDocument/2006/math" xmlns:v="urn:schemas-microsoft-com:vml" xmlns:wp14="http://schemas.microsoft.com/office/word/2010/wordprocessingDrawing" xmlns:wp="http://schemas.openxmlformats.org/drawingml/2006/wordprocessingDrawing" xmlns:w10="urn:schemas-microsoft-com:office:word" xmlns:w="http://schemas.openxmlformats.org/wordprocessingml/2006/main" xmlns:w14="http://schemas.microsoft.com/office/word/2010/wordml" xmlns:w15="http://schemas.microsoft.com/office/word/2012/wordml" xmlns:w16se="http://schemas.microsoft.com/office/word/2015/wordml/symex" xmlns:wpg="http://schemas.microsoft.com/office/word/2010/wordprocessingGroup" xmlns:wpi="http://schemas.microsoft.com/office/word/2010/wordprocessingInk" xmlns:wne="http://schemas.microsoft.com/office/word/2006/wordml" xmlns:wps="http://schemas.microsoft.com/office/word/2010/wordprocessingShape" mc:Ignorable="w14 w15 w16se wp14">
+  <w15:commentEx w15:paraId="38421583" w15:done="0"/>
+</w15:commentsEx>
+</file>
+
+<file path=word/endnotes.xml><?xml version="1.0" encoding="utf-8"?>
+<w:endnotes xmlns:wpc="http://schemas.microsoft.com/office/word/2010/wordprocessingCanvas" xmlns:cx="http://schemas.microsoft.com/office/drawing/2014/chartex" xmlns:cx1="http://schemas.microsoft.com/office/drawing/2015/9/8/chartex" xmlns:mc="http://schemas.openxmlformats.org/markup-compatibility/2006" xmlns:o="urn:schemas-microsoft-com:office:office" xmlns:r="http://schemas.openxmlformats.org/officeDocument/2006/relationships" xmlns:m="http://schemas.openxmlformats.org/officeDocument/2006/math" xmlns:v="urn:schemas-microsoft-com:vml" xmlns:wp14="http://schemas.microsoft.com/office/word/2010/wordprocessingDrawing" xmlns:wp="http://schemas.openxmlformats.org/drawingml/2006/wordprocessingDrawing" xmlns:w10="urn:schemas-microsoft-com:office:word" xmlns:w="http://schemas.openxmlformats.org/wordprocessingml/2006/main" xmlns:w14="http://schemas.microsoft.com/office/word/2010/wordml" xmlns:w15="http://schemas.microsoft.com/office/word/2012/wordml" xmlns:w16se="http://schemas.microsoft.com/office/word/2015/wordml/symex" xmlns:wpg="http://schemas.microsoft.com/office/word/2010/wordprocessingGroup" xmlns:wpi="http://schemas.microsoft.com/office/word/2010/wordprocessingInk" xmlns:wne="http://schemas.microsoft.com/office/word/2006/wordml" xmlns:wps="http://schemas.microsoft.com/office/word/2010/wordprocessingShape" mc:Ignorable="w14 w15 w16se wp14">
+  <w:endnote w:type="separator" w:id="-1">
+    <w:p>
+      <w:pPr>
+        <w:spacing w:after="0" w:line="240" w:lineRule="auto"/>
+      </w:pPr>
+      <w:r>
+        <w:separator/>
+      </w:r>
+    </w:p>
+  </w:endnote>
+  <w:endnote w:type="continuationSeparator" w:id="0">
+    <w:p>
+      <w:pPr>
+        <w:spacing w:after="0" w:line="240" w:lineRule="auto"/>
+      </w:pPr>
+      <w:r>
+        <w:continuationSeparator/>
+      </w:r>
+    </w:p>
+  </w:endnote>
+</w:endnotes>
+</file>
+
+<file path=word/footnotes.xml><?xml version="1.0" encoding="utf-8"?>
+<w:footnotes xmlns:wpc="http://schemas.microsoft.com/office/word/2010/wordprocessingCanvas" xmlns:cx="http://schemas.microsoft.com/office/drawing/2014/chartex" xmlns:cx1="http://schemas.microsoft.com/office/drawing/2015/9/8/chartex" xmlns:mc="http://schemas.openxmlformats.org/markup-compatibility/2006" xmlns:o="urn:schemas-microsoft-com:office:office" xmlns:r="http://schemas.openxmlformats.org/officeDocument/2006/relationships" xmlns:m="http://schemas.openxmlformats.org/officeDocument/2006/math" xmlns:v="urn:schemas-microsoft-com:vml" xmlns:wp14="http://schemas.microsoft.com/office/word/2010/wordprocessingDrawing" xmlns:wp="http://schemas.openxmlformats.org/drawingml/2006/wordprocessingDrawing" xmlns:w10="urn:schemas-microsoft-com:office:word" xmlns:w="http://schemas.openxmlformats.org/wordprocessingml/2006/main" xmlns:w14="http://schemas.microsoft.com/office/word/2010/wordml" xmlns:w15="http://schemas.microsoft.com/office/word/2012/wordml" xmlns:w16se="http://schemas.microsoft.com/office/word/2015/wordml/symex" xmlns:wpg="http://schemas.microsoft.com/office/word/2010/wordprocessingGroup" xmlns:wpi="http://schemas.microsoft.com/office/word/2010/wordprocessingInk" xmlns:wne="http://schemas.microsoft.com/office/word/2006/wordml" xmlns:wps="http://schemas.microsoft.com/office/word/2010/wordprocessingShape" mc:Ignorable="w14 w15 w16se wp14">
+  <w:footnote w:type="separator" w:id="-1">
+    <w:p>
+      <w:pPr>
+        <w:spacing w:after="0" w:line="240" w:lineRule="auto"/>
+      </w:pPr>
+      <w:r>
+        <w:separator/>
+      </w:r>
+    </w:p>
+  </w:footnote>
+  <w:footnote w:type="continuationSeparator" w:id="0">
+    <w:p>
+      <w:pPr>
+        <w:spacing w:after="0" w:line="240" w:lineRule="auto"/>
+      </w:pPr>
+      <w:r>
+        <w:continuationSeparator/>
+      </w:r>
+    </w:p>
+  </w:footnote>
+</w:footnotes>
+</file>
+
 <file path=word/numbering.xml><?xml version="1.0" encoding="utf-8"?>
-<w:numbering xmlns:mc="http://schemas.openxmlformats.org/markup-compatibility/2006" xmlns:o="urn:schemas-microsoft-com:office:office" xmlns:r="http://schemas.openxmlformats.org/officeDocument/2006/relationships" xmlns:m="http://schemas.openxmlformats.org/officeDocument/2006/math" xmlns:v="urn:schemas-microsoft-com:vml" xmlns:wp="http://schemas.openxmlformats.org/drawingml/2006/wordprocessingDrawing" xmlns:w10="urn:schemas-microsoft-com:office:word" xmlns:w="http://schemas.openxmlformats.org/wordprocessingml/2006/main" xmlns:wne="http://schemas.microsoft.com/office/word/2006/wordml" xmlns:sl="http://schemas.openxmlformats.org/schemaLibrary/2006/main" xmlns:a="http://schemas.openxmlformats.org/drawingml/2006/main" xmlns:pic="http://schemas.openxmlformats.org/drawingml/2006/picture" xmlns:c="http://schemas.openxmlformats.org/drawingml/2006/chart" xmlns:lc="http://schemas.openxmlformats.org/drawingml/2006/lockedCanvas" xmlns:dgm="http://schemas.openxmlformats.org/drawingml/2006/diagram" xmlns:wps="http://schemas.microsoft.com/office/word/2010/wordprocessingShape" xmlns:wpg="http://schemas.microsoft.com/office/word/2010/wordprocessingGroup" xmlns:w14="http://schemas.microsoft.com/office/word/2010/wordml" xmlns:w15="http://schemas.microsoft.com/office/word/2012/wordml"/>
+<w:numbering xmlns:wpc="http://schemas.microsoft.com/office/word/2010/wordprocessingCanvas" xmlns:cx="http://schemas.microsoft.com/office/drawing/2014/chartex" xmlns:cx1="http://schemas.microsoft.com/office/drawing/2015/9/8/chartex" xmlns:mc="http://schemas.openxmlformats.org/markup-compatibility/2006" xmlns:o="urn:schemas-microsoft-com:office:office" xmlns:r="http://schemas.openxmlformats.org/officeDocument/2006/relationships" xmlns:m="http://schemas.openxmlformats.org/officeDocument/2006/math" xmlns:v="urn:schemas-microsoft-com:vml" xmlns:wp14="http://schemas.microsoft.com/office/word/2010/wordprocessingDrawing" xmlns:wp="http://schemas.openxmlformats.org/drawingml/2006/wordprocessingDrawing" xmlns:w10="urn:schemas-microsoft-com:office:word" xmlns:w="http://schemas.openxmlformats.org/wordprocessingml/2006/main" xmlns:w14="http://schemas.microsoft.com/office/word/2010/wordml" xmlns:w15="http://schemas.microsoft.com/office/word/2012/wordml" xmlns:w16se="http://schemas.microsoft.com/office/word/2015/wordml/symex" xmlns:wpg="http://schemas.microsoft.com/office/word/2010/wordprocessingGroup" xmlns:wpi="http://schemas.microsoft.com/office/word/2010/wordprocessingInk" xmlns:wne="http://schemas.microsoft.com/office/word/2006/wordml" xmlns:wps="http://schemas.microsoft.com/office/word/2010/wordprocessingShape" mc:Ignorable="w14 w15 w16se wp14">
+  <w:abstractNum w:abstractNumId="0" w15:restartNumberingAfterBreak="0">
+    <w:nsid w:val="14313DB1"/>
+    <w:multiLevelType w:val="hybridMultilevel"/>
+    <w:tmpl w:val="0820F9D8"/>
+    <w:lvl w:ilvl="0" w:tplc="0409000F">
+      <w:start w:val="1"/>
+      <w:numFmt w:val="decimal"/>
+      <w:lvlText w:val="%1."/>
+      <w:lvlJc w:val="left"/>
+      <w:pPr>
+        <w:ind w:left="720" w:hanging="360"/>
+      </w:pPr>
+      <w:rPr>
+        <w:rFonts w:hint="default"/>
+      </w:rPr>
+    </w:lvl>
+    <w:lvl w:ilvl="1" w:tplc="04090019" w:tentative="1">
+      <w:start w:val="1"/>
+      <w:numFmt w:val="lowerLetter"/>
+      <w:lvlText w:val="%2."/>
+      <w:lvlJc w:val="left"/>
+      <w:pPr>
+        <w:ind w:left="1440" w:hanging="360"/>
+      </w:pPr>
+    </w:lvl>
+    <w:lvl w:ilvl="2" w:tplc="0409001B" w:tentative="1">
+      <w:start w:val="1"/>
+      <w:numFmt w:val="lowerRoman"/>
+      <w:lvlText w:val="%3."/>
+      <w:lvlJc w:val="right"/>
+      <w:pPr>
+        <w:ind w:left="2160" w:hanging="180"/>
+      </w:pPr>
+    </w:lvl>
+    <w:lvl w:ilvl="3" w:tplc="0409000F" w:tentative="1">
+      <w:start w:val="1"/>
+      <w:numFmt w:val="decimal"/>
+      <w:lvlText w:val="%4."/>
+      <w:lvlJc w:val="left"/>
+      <w:pPr>
+        <w:ind w:left="2880" w:hanging="360"/>
+      </w:pPr>
+    </w:lvl>
+    <w:lvl w:ilvl="4" w:tplc="04090019" w:tentative="1">
+      <w:start w:val="1"/>
+      <w:numFmt w:val="lowerLetter"/>
+      <w:lvlText w:val="%5."/>
+      <w:lvlJc w:val="left"/>
+      <w:pPr>
+        <w:ind w:left="3600" w:hanging="360"/>
+      </w:pPr>
+    </w:lvl>
+    <w:lvl w:ilvl="5" w:tplc="0409001B" w:tentative="1">
+      <w:start w:val="1"/>
+      <w:numFmt w:val="lowerRoman"/>
+      <w:lvlText w:val="%6."/>
+      <w:lvlJc w:val="right"/>
+      <w:pPr>
+        <w:ind w:left="4320" w:hanging="180"/>
+      </w:pPr>
+    </w:lvl>
+    <w:lvl w:ilvl="6" w:tplc="0409000F" w:tentative="1">
+      <w:start w:val="1"/>
+      <w:numFmt w:val="decimal"/>
+      <w:lvlText w:val="%7."/>
+      <w:lvlJc w:val="left"/>
+      <w:pPr>
+        <w:ind w:left="5040" w:hanging="360"/>
+      </w:pPr>
+    </w:lvl>
+    <w:lvl w:ilvl="7" w:tplc="04090019" w:tentative="1">
+      <w:start w:val="1"/>
+      <w:numFmt w:val="lowerLetter"/>
+      <w:lvlText w:val="%8."/>
+      <w:lvlJc w:val="left"/>
+      <w:pPr>
+        <w:ind w:left="5760" w:hanging="360"/>
+      </w:pPr>
+    </w:lvl>
+    <w:lvl w:ilvl="8" w:tplc="0409001B" w:tentative="1">
+      <w:start w:val="1"/>
+      <w:numFmt w:val="lowerRoman"/>
+      <w:lvlText w:val="%9."/>
+      <w:lvlJc w:val="right"/>
+      <w:pPr>
+        <w:ind w:left="6480" w:hanging="180"/>
+      </w:pPr>
+    </w:lvl>
+  </w:abstractNum>
+  <w:abstractNum w:abstractNumId="1" w15:restartNumberingAfterBreak="0">
+    <w:nsid w:val="1B9856DE"/>
+    <w:multiLevelType w:val="hybridMultilevel"/>
+    <w:tmpl w:val="36F8404A"/>
+    <w:lvl w:ilvl="0" w:tplc="0409000F">
+      <w:start w:val="1"/>
+      <w:numFmt w:val="decimal"/>
+      <w:lvlText w:val="%1."/>
+      <w:lvlJc w:val="left"/>
+      <w:pPr>
+        <w:ind w:left="720" w:hanging="360"/>
+      </w:pPr>
+      <w:rPr>
+        <w:rFonts w:hint="default"/>
+      </w:rPr>
+    </w:lvl>
+    <w:lvl w:ilvl="1" w:tplc="04090019" w:tentative="1">
+      <w:start w:val="1"/>
+      <w:numFmt w:val="lowerLetter"/>
+      <w:lvlText w:val="%2."/>
+      <w:lvlJc w:val="left"/>
+      <w:pPr>
+        <w:ind w:left="1440" w:hanging="360"/>
+      </w:pPr>
+    </w:lvl>
+    <w:lvl w:ilvl="2" w:tplc="0409001B" w:tentative="1">
+      <w:start w:val="1"/>
+      <w:numFmt w:val="lowerRoman"/>
+      <w:lvlText w:val="%3."/>
+      <w:lvlJc w:val="right"/>
+      <w:pPr>
+        <w:ind w:left="2160" w:hanging="180"/>
+      </w:pPr>
+    </w:lvl>
+    <w:lvl w:ilvl="3" w:tplc="0409000F" w:tentative="1">
+      <w:start w:val="1"/>
+      <w:numFmt w:val="decimal"/>
+      <w:lvlText w:val="%4."/>
+      <w:lvlJc w:val="left"/>
+      <w:pPr>
+        <w:ind w:left="2880" w:hanging="360"/>
+      </w:pPr>
+    </w:lvl>
+    <w:lvl w:ilvl="4" w:tplc="04090019" w:tentative="1">
+      <w:start w:val="1"/>
+      <w:numFmt w:val="lowerLetter"/>
+      <w:lvlText w:val="%5."/>
+      <w:lvlJc w:val="left"/>
+      <w:pPr>
+        <w:ind w:left="3600" w:hanging="360"/>
+      </w:pPr>
+    </w:lvl>
+    <w:lvl w:ilvl="5" w:tplc="0409001B" w:tentative="1">
+      <w:start w:val="1"/>
+      <w:numFmt w:val="lowerRoman"/>
+      <w:lvlText w:val="%6."/>
+      <w:lvlJc w:val="right"/>
+      <w:pPr>
+        <w:ind w:left="4320" w:hanging="180"/>
+      </w:pPr>
+    </w:lvl>
+    <w:lvl w:ilvl="6" w:tplc="0409000F" w:tentative="1">
+      <w:start w:val="1"/>
+      <w:numFmt w:val="decimal"/>
+      <w:lvlText w:val="%7."/>
+      <w:lvlJc w:val="left"/>
+      <w:pPr>
+        <w:ind w:left="5040" w:hanging="360"/>
+      </w:pPr>
+    </w:lvl>
+    <w:lvl w:ilvl="7" w:tplc="04090019" w:tentative="1">
+      <w:start w:val="1"/>
+      <w:numFmt w:val="lowerLetter"/>
+      <w:lvlText w:val="%8."/>
+      <w:lvlJc w:val="left"/>
+      <w:pPr>
+        <w:ind w:left="5760" w:hanging="360"/>
+      </w:pPr>
+    </w:lvl>
+    <w:lvl w:ilvl="8" w:tplc="0409001B" w:tentative="1">
+      <w:start w:val="1"/>
+      <w:numFmt w:val="lowerRoman"/>
+      <w:lvlText w:val="%9."/>
+      <w:lvlJc w:val="right"/>
+      <w:pPr>
+        <w:ind w:left="6480" w:hanging="180"/>
+      </w:pPr>
+    </w:lvl>
+  </w:abstractNum>
+  <w:num w:numId="1">
+    <w:abstractNumId w:val="1"/>
+  </w:num>
+  <w:num w:numId="2">
+    <w:abstractNumId w:val="0"/>
+  </w:num>
+</w:numbering>
+</file>
+
+<file path=word/people.xml><?xml version="1.0" encoding="utf-8"?>
+<w15:people xmlns:wpc="http://schemas.microsoft.com/office/word/2010/wordprocessingCanvas" xmlns:cx="http://schemas.microsoft.com/office/drawing/2014/chartex" xmlns:cx1="http://schemas.microsoft.com/office/drawing/2015/9/8/chartex" xmlns:mc="http://schemas.openxmlformats.org/markup-compatibility/2006" xmlns:o="urn:schemas-microsoft-com:office:office" xmlns:r="http://schemas.openxmlformats.org/officeDocument/2006/relationships" xmlns:m="http://schemas.openxmlformats.org/officeDocument/2006/math" xmlns:v="urn:schemas-microsoft-com:vml" xmlns:wp14="http://schemas.microsoft.com/office/word/2010/wordprocessingDrawing" xmlns:wp="http://schemas.openxmlformats.org/drawingml/2006/wordprocessingDrawing" xmlns:w10="urn:schemas-microsoft-com:office:word" xmlns:w="http://schemas.openxmlformats.org/wordprocessingml/2006/main" xmlns:w14="http://schemas.microsoft.com/office/word/2010/wordml" xmlns:w15="http://schemas.microsoft.com/office/word/2012/wordml" xmlns:w16se="http://schemas.microsoft.com/office/word/2015/wordml/symex" xmlns:wpg="http://schemas.microsoft.com/office/word/2010/wordprocessingGroup" xmlns:wpi="http://schemas.microsoft.com/office/word/2010/wordprocessingInk" xmlns:wne="http://schemas.microsoft.com/office/word/2006/wordml" xmlns:wps="http://schemas.microsoft.com/office/word/2010/wordprocessingShape" mc:Ignorable="w14 w15 w16se wp14">
+  <w15:person w15:author="Windows User">
+    <w15:presenceInfo w15:providerId="None" w15:userId="Windows User"/>
+  </w15:person>
+</w15:people>
 </file>
 
 <file path=word/styles.xml><?xml version="1.0" encoding="utf-8"?>
-<w:styles xmlns:mc="http://schemas.openxmlformats.org/markup-compatibility/2006" xmlns:o="urn:schemas-microsoft-com:office:office" xmlns:r="http://schemas.openxmlformats.org/officeDocument/2006/relationships" xmlns:m="http://schemas.openxmlformats.org/officeDocument/2006/math" xmlns:v="urn:schemas-microsoft-com:vml" xmlns:wp="http://schemas.openxmlformats.org/drawingml/2006/wordprocessingDrawing" xmlns:w10="urn:schemas-microsoft-com:office:word" xmlns:w="http://schemas.openxmlformats.org/wordprocessingml/2006/main" xmlns:wne="http://schemas.microsoft.com/office/word/2006/wordml" xmlns:sl="http://schemas.openxmlformats.org/schemaLibrary/2006/main" xmlns:a="http://schemas.openxmlformats.org/drawingml/2006/main" xmlns:pic="http://schemas.openxmlformats.org/drawingml/2006/picture" xmlns:c="http://schemas.openxmlformats.org/drawingml/2006/chart" xmlns:lc="http://schemas.openxmlformats.org/drawingml/2006/lockedCanvas" xmlns:dgm="http://schemas.openxmlformats.org/drawingml/2006/diagram" xmlns:wps="http://schemas.microsoft.com/office/word/2010/wordprocessingShape" xmlns:wpg="http://schemas.microsoft.com/office/word/2010/wordprocessingGroup" xmlns:w14="http://schemas.microsoft.com/office/word/2010/wordml" xmlns:w15="http://schemas.microsoft.com/office/word/2012/wordml">
+<w:styles xmlns:mc="http://schemas.openxmlformats.org/markup-compatibility/2006" xmlns:r="http://schemas.openxmlformats.org/officeDocument/2006/relationships" xmlns:w="http://schemas.openxmlformats.org/wordprocessingml/2006/main" xmlns:w14="http://schemas.microsoft.com/office/word/2010/wordml" xmlns:w15="http://schemas.microsoft.com/office/word/2012/wordml" xmlns:w16se="http://schemas.microsoft.com/office/word/2015/wordml/symex" mc:Ignorable="w14 w15 w16se">
   <w:docDefaults>
     <w:rPrDefault>
       <w:rPr>
-        <w:rFonts w:ascii="Calibri" w:cs="Calibri" w:eastAsia="Calibri" w:hAnsi="Calibri"/>
+        <w:rFonts w:ascii="Calibri" w:eastAsia="Calibri" w:hAnsi="Calibri" w:cs="Calibri"/>
         <w:sz w:val="22"/>
         <w:szCs w:val="22"/>
-        <w:lang w:val="en-US"/>
+        <w:lang w:val="en-US" w:eastAsia="en-US" w:bidi="ar-SA"/>
       </w:rPr>
     </w:rPrDefault>
     <w:pPrDefault>
@@ -162,23 +550,394 @@
       </w:pPr>
     </w:pPrDefault>
   </w:docDefaults>
-  <w:style w:type="paragraph" w:styleId="Normal" w:default="1">
-    <w:name w:val="normal"/>
-  </w:style>
-  <w:style w:type="table" w:styleId="TableNormal" w:default="1">
-    <w:name w:val="Table Normal"/>
+  <w:latentStyles w:defLockedState="0" w:defUIPriority="99" w:defSemiHidden="0" w:defUnhideWhenUsed="0" w:defQFormat="0" w:count="371">
+    <w:lsdException w:name="Normal" w:uiPriority="0" w:qFormat="1"/>
+    <w:lsdException w:name="heading 1" w:uiPriority="9" w:qFormat="1"/>
+    <w:lsdException w:name="heading 2" w:semiHidden="1" w:uiPriority="9" w:unhideWhenUsed="1" w:qFormat="1"/>
+    <w:lsdException w:name="heading 3" w:semiHidden="1" w:uiPriority="9" w:unhideWhenUsed="1" w:qFormat="1"/>
+    <w:lsdException w:name="heading 4" w:semiHidden="1" w:uiPriority="9" w:unhideWhenUsed="1" w:qFormat="1"/>
+    <w:lsdException w:name="heading 5" w:semiHidden="1" w:uiPriority="9" w:unhideWhenUsed="1" w:qFormat="1"/>
+    <w:lsdException w:name="heading 6" w:semiHidden="1" w:uiPriority="9" w:unhideWhenUsed="1" w:qFormat="1"/>
+    <w:lsdException w:name="heading 7" w:semiHidden="1" w:uiPriority="9" w:unhideWhenUsed="1" w:qFormat="1"/>
+    <w:lsdException w:name="heading 8" w:semiHidden="1" w:uiPriority="9" w:unhideWhenUsed="1" w:qFormat="1"/>
+    <w:lsdException w:name="heading 9" w:semiHidden="1" w:uiPriority="9" w:unhideWhenUsed="1" w:qFormat="1"/>
+    <w:lsdException w:name="index 1" w:semiHidden="1" w:unhideWhenUsed="1"/>
+    <w:lsdException w:name="index 2" w:semiHidden="1" w:unhideWhenUsed="1"/>
+    <w:lsdException w:name="index 3" w:semiHidden="1" w:unhideWhenUsed="1"/>
+    <w:lsdException w:name="index 4" w:semiHidden="1" w:unhideWhenUsed="1"/>
+    <w:lsdException w:name="index 5" w:semiHidden="1" w:unhideWhenUsed="1"/>
+    <w:lsdException w:name="index 6" w:semiHidden="1" w:unhideWhenUsed="1"/>
+    <w:lsdException w:name="index 7" w:semiHidden="1" w:unhideWhenUsed="1"/>
+    <w:lsdException w:name="index 8" w:semiHidden="1" w:unhideWhenUsed="1"/>
+    <w:lsdException w:name="index 9" w:semiHidden="1" w:unhideWhenUsed="1"/>
+    <w:lsdException w:name="toc 1" w:semiHidden="1" w:uiPriority="39" w:unhideWhenUsed="1"/>
+    <w:lsdException w:name="toc 2" w:semiHidden="1" w:uiPriority="39" w:unhideWhenUsed="1"/>
+    <w:lsdException w:name="toc 3" w:semiHidden="1" w:uiPriority="39" w:unhideWhenUsed="1"/>
+    <w:lsdException w:name="toc 4" w:semiHidden="1" w:uiPriority="39" w:unhideWhenUsed="1"/>
+    <w:lsdException w:name="toc 5" w:semiHidden="1" w:uiPriority="39" w:unhideWhenUsed="1"/>
+    <w:lsdException w:name="toc 6" w:semiHidden="1" w:uiPriority="39" w:unhideWhenUsed="1"/>
+    <w:lsdException w:name="toc 7" w:semiHidden="1" w:uiPriority="39" w:unhideWhenUsed="1"/>
+    <w:lsdException w:name="toc 8" w:semiHidden="1" w:uiPriority="39" w:unhideWhenUsed="1"/>
+    <w:lsdException w:name="toc 9" w:semiHidden="1" w:uiPriority="39" w:unhideWhenUsed="1"/>
+    <w:lsdException w:name="Normal Indent" w:semiHidden="1" w:unhideWhenUsed="1"/>
+    <w:lsdException w:name="footnote text" w:semiHidden="1" w:unhideWhenUsed="1"/>
+    <w:lsdException w:name="annotation text" w:semiHidden="1" w:unhideWhenUsed="1"/>
+    <w:lsdException w:name="header" w:semiHidden="1" w:unhideWhenUsed="1"/>
+    <w:lsdException w:name="footer" w:semiHidden="1" w:unhideWhenUsed="1"/>
+    <w:lsdException w:name="index heading" w:semiHidden="1" w:unhideWhenUsed="1"/>
+    <w:lsdException w:name="caption" w:semiHidden="1" w:uiPriority="35" w:unhideWhenUsed="1" w:qFormat="1"/>
+    <w:lsdException w:name="table of figures" w:semiHidden="1" w:unhideWhenUsed="1"/>
+    <w:lsdException w:name="envelope address" w:semiHidden="1" w:unhideWhenUsed="1"/>
+    <w:lsdException w:name="envelope return" w:semiHidden="1" w:unhideWhenUsed="1"/>
+    <w:lsdException w:name="footnote reference" w:semiHidden="1" w:unhideWhenUsed="1"/>
+    <w:lsdException w:name="annotation reference" w:semiHidden="1" w:unhideWhenUsed="1"/>
+    <w:lsdException w:name="line number" w:semiHidden="1" w:unhideWhenUsed="1"/>
+    <w:lsdException w:name="page number" w:semiHidden="1" w:unhideWhenUsed="1"/>
+    <w:lsdException w:name="endnote reference" w:semiHidden="1" w:unhideWhenUsed="1"/>
+    <w:lsdException w:name="endnote text" w:semiHidden="1" w:unhideWhenUsed="1"/>
+    <w:lsdException w:name="table of authorities" w:semiHidden="1" w:unhideWhenUsed="1"/>
+    <w:lsdException w:name="macro" w:semiHidden="1" w:unhideWhenUsed="1"/>
+    <w:lsdException w:name="toa heading" w:semiHidden="1" w:unhideWhenUsed="1"/>
+    <w:lsdException w:name="List" w:semiHidden="1" w:unhideWhenUsed="1"/>
+    <w:lsdException w:name="List Bullet" w:semiHidden="1" w:unhideWhenUsed="1"/>
+    <w:lsdException w:name="List Number" w:semiHidden="1" w:unhideWhenUsed="1"/>
+    <w:lsdException w:name="List 2" w:semiHidden="1" w:unhideWhenUsed="1"/>
+    <w:lsdException w:name="List 3" w:semiHidden="1" w:unhideWhenUsed="1"/>
+    <w:lsdException w:name="List 4" w:semiHidden="1" w:unhideWhenUsed="1"/>
+    <w:lsdException w:name="List 5" w:semiHidden="1" w:unhideWhenUsed="1"/>
+    <w:lsdException w:name="List Bullet 2" w:semiHidden="1" w:unhideWhenUsed="1"/>
+    <w:lsdException w:name="List Bullet 3" w:semiHidden="1" w:unhideWhenUsed="1"/>
+    <w:lsdException w:name="List Bullet 4" w:semiHidden="1" w:unhideWhenUsed="1"/>
+    <w:lsdException w:name="List Bullet 5" w:semiHidden="1" w:unhideWhenUsed="1"/>
+    <w:lsdException w:name="List Number 2" w:semiHidden="1" w:unhideWhenUsed="1"/>
+    <w:lsdException w:name="List Number 3" w:semiHidden="1" w:unhideWhenUsed="1"/>
+    <w:lsdException w:name="List Number 4" w:semiHidden="1" w:unhideWhenUsed="1"/>
+    <w:lsdException w:name="List Number 5" w:semiHidden="1" w:unhideWhenUsed="1"/>
+    <w:lsdException w:name="Title" w:uiPriority="10" w:qFormat="1"/>
+    <w:lsdException w:name="Closing" w:semiHidden="1" w:unhideWhenUsed="1"/>
+    <w:lsdException w:name="Signature" w:semiHidden="1" w:unhideWhenUsed="1"/>
+    <w:lsdException w:name="Default Paragraph Font" w:semiHidden="1" w:uiPriority="1" w:unhideWhenUsed="1"/>
+    <w:lsdException w:name="Body Text" w:semiHidden="1" w:unhideWhenUsed="1"/>
+    <w:lsdException w:name="Body Text Indent" w:semiHidden="1" w:unhideWhenUsed="1"/>
+    <w:lsdException w:name="List Continue" w:semiHidden="1" w:unhideWhenUsed="1"/>
+    <w:lsdException w:name="List Continue 2" w:semiHidden="1" w:unhideWhenUsed="1"/>
+    <w:lsdException w:name="List Continue 3" w:semiHidden="1" w:unhideWhenUsed="1"/>
+    <w:lsdException w:name="List Continue 4" w:semiHidden="1" w:unhideWhenUsed="1"/>
+    <w:lsdException w:name="List Continue 5" w:semiHidden="1" w:unhideWhenUsed="1"/>
+    <w:lsdException w:name="Message Header" w:semiHidden="1" w:unhideWhenUsed="1"/>
+    <w:lsdException w:name="Subtitle" w:uiPriority="11" w:qFormat="1"/>
+    <w:lsdException w:name="Salutation" w:semiHidden="1" w:unhideWhenUsed="1"/>
+    <w:lsdException w:name="Date" w:semiHidden="1" w:unhideWhenUsed="1"/>
+    <w:lsdException w:name="Body Text First Indent" w:semiHidden="1" w:unhideWhenUsed="1"/>
+    <w:lsdException w:name="Body Text First Indent 2" w:semiHidden="1" w:unhideWhenUsed="1"/>
+    <w:lsdException w:name="Note Heading" w:semiHidden="1" w:unhideWhenUsed="1"/>
+    <w:lsdException w:name="Body Text 2" w:semiHidden="1" w:unhideWhenUsed="1"/>
+    <w:lsdException w:name="Body Text 3" w:semiHidden="1" w:unhideWhenUsed="1"/>
+    <w:lsdException w:name="Body Text Indent 2" w:semiHidden="1" w:unhideWhenUsed="1"/>
+    <w:lsdException w:name="Body Text Indent 3" w:semiHidden="1" w:unhideWhenUsed="1"/>
+    <w:lsdException w:name="Block Text" w:semiHidden="1" w:unhideWhenUsed="1"/>
+    <w:lsdException w:name="Hyperlink" w:semiHidden="1" w:unhideWhenUsed="1"/>
+    <w:lsdException w:name="FollowedHyperlink" w:semiHidden="1" w:unhideWhenUsed="1"/>
+    <w:lsdException w:name="Strong" w:uiPriority="22" w:qFormat="1"/>
+    <w:lsdException w:name="Emphasis" w:uiPriority="20" w:qFormat="1"/>
+    <w:lsdException w:name="Document Map" w:semiHidden="1" w:unhideWhenUsed="1"/>
+    <w:lsdException w:name="Plain Text" w:semiHidden="1" w:unhideWhenUsed="1"/>
+    <w:lsdException w:name="E-mail Signature" w:semiHidden="1" w:unhideWhenUsed="1"/>
+    <w:lsdException w:name="HTML Top of Form" w:semiHidden="1" w:unhideWhenUsed="1"/>
+    <w:lsdException w:name="HTML Bottom of Form" w:semiHidden="1" w:unhideWhenUsed="1"/>
+    <w:lsdException w:name="Normal (Web)" w:semiHidden="1" w:unhideWhenUsed="1"/>
+    <w:lsdException w:name="HTML Acronym" w:semiHidden="1" w:unhideWhenUsed="1"/>
+    <w:lsdException w:name="HTML Address" w:semiHidden="1" w:unhideWhenUsed="1"/>
+    <w:lsdException w:name="HTML Cite" w:semiHidden="1" w:unhideWhenUsed="1"/>
+    <w:lsdException w:name="HTML Code" w:semiHidden="1" w:unhideWhenUsed="1"/>
+    <w:lsdException w:name="HTML Definition" w:semiHidden="1" w:unhideWhenUsed="1"/>
+    <w:lsdException w:name="HTML Keyboard" w:semiHidden="1" w:unhideWhenUsed="1"/>
+    <w:lsdException w:name="HTML Preformatted" w:semiHidden="1" w:unhideWhenUsed="1"/>
+    <w:lsdException w:name="HTML Sample" w:semiHidden="1" w:unhideWhenUsed="1"/>
+    <w:lsdException w:name="HTML Typewriter" w:semiHidden="1" w:unhideWhenUsed="1"/>
+    <w:lsdException w:name="HTML Variable" w:semiHidden="1" w:unhideWhenUsed="1"/>
+    <w:lsdException w:name="Normal Table" w:semiHidden="1" w:unhideWhenUsed="1"/>
+    <w:lsdException w:name="annotation subject" w:semiHidden="1" w:unhideWhenUsed="1"/>
+    <w:lsdException w:name="No List" w:semiHidden="1" w:unhideWhenUsed="1"/>
+    <w:lsdException w:name="Outline List 1" w:semiHidden="1" w:unhideWhenUsed="1"/>
+    <w:lsdException w:name="Outline List 2" w:semiHidden="1" w:unhideWhenUsed="1"/>
+    <w:lsdException w:name="Outline List 3" w:semiHidden="1" w:unhideWhenUsed="1"/>
+    <w:lsdException w:name="Table Simple 1" w:semiHidden="1" w:unhideWhenUsed="1"/>
+    <w:lsdException w:name="Table Simple 2" w:semiHidden="1" w:unhideWhenUsed="1"/>
+    <w:lsdException w:name="Table Simple 3" w:semiHidden="1" w:unhideWhenUsed="1"/>
+    <w:lsdException w:name="Table Classic 1" w:semiHidden="1" w:unhideWhenUsed="1"/>
+    <w:lsdException w:name="Table Classic 2" w:semiHidden="1" w:unhideWhenUsed="1"/>
+    <w:lsdException w:name="Table Classic 3" w:semiHidden="1" w:unhideWhenUsed="1"/>
+    <w:lsdException w:name="Table Classic 4" w:semiHidden="1" w:unhideWhenUsed="1"/>
+    <w:lsdException w:name="Table Colorful 1" w:semiHidden="1" w:unhideWhenUsed="1"/>
+    <w:lsdException w:name="Table Colorful 2" w:semiHidden="1" w:unhideWhenUsed="1"/>
+    <w:lsdException w:name="Table Colorful 3" w:semiHidden="1" w:unhideWhenUsed="1"/>
+    <w:lsdException w:name="Table Columns 1" w:semiHidden="1" w:unhideWhenUsed="1"/>
+    <w:lsdException w:name="Table Columns 2" w:semiHidden="1" w:unhideWhenUsed="1"/>
+    <w:lsdException w:name="Table Columns 3" w:semiHidden="1" w:unhideWhenUsed="1"/>
+    <w:lsdException w:name="Table Columns 4" w:semiHidden="1" w:unhideWhenUsed="1"/>
+    <w:lsdException w:name="Table Columns 5" w:semiHidden="1" w:unhideWhenUsed="1"/>
+    <w:lsdException w:name="Table Grid 1" w:semiHidden="1" w:unhideWhenUsed="1"/>
+    <w:lsdException w:name="Table Grid 2" w:semiHidden="1" w:unhideWhenUsed="1"/>
+    <w:lsdException w:name="Table Grid 3" w:semiHidden="1" w:unhideWhenUsed="1"/>
+    <w:lsdException w:name="Table Grid 4" w:semiHidden="1" w:unhideWhenUsed="1"/>
+    <w:lsdException w:name="Table Grid 5" w:semiHidden="1" w:unhideWhenUsed="1"/>
+    <w:lsdException w:name="Table Grid 6" w:semiHidden="1" w:unhideWhenUsed="1"/>
+    <w:lsdException w:name="Table Grid 7" w:semiHidden="1" w:unhideWhenUsed="1"/>
+    <w:lsdException w:name="Table Grid 8" w:semiHidden="1" w:unhideWhenUsed="1"/>
+    <w:lsdException w:name="Table List 1" w:semiHidden="1" w:unhideWhenUsed="1"/>
+    <w:lsdException w:name="Table List 2" w:semiHidden="1" w:unhideWhenUsed="1"/>
+    <w:lsdException w:name="Table List 3" w:semiHidden="1" w:unhideWhenUsed="1"/>
+    <w:lsdException w:name="Table List 4" w:semiHidden="1" w:unhideWhenUsed="1"/>
+    <w:lsdException w:name="Table List 5" w:semiHidden="1" w:unhideWhenUsed="1"/>
+    <w:lsdException w:name="Table List 6" w:semiHidden="1" w:unhideWhenUsed="1"/>
+    <w:lsdException w:name="Table List 7" w:semiHidden="1" w:unhideWhenUsed="1"/>
+    <w:lsdException w:name="Table List 8" w:semiHidden="1" w:unhideWhenUsed="1"/>
+    <w:lsdException w:name="Table 3D effects 1" w:semiHidden="1" w:unhideWhenUsed="1"/>
+    <w:lsdException w:name="Table 3D effects 2" w:semiHidden="1" w:unhideWhenUsed="1"/>
+    <w:lsdException w:name="Table 3D effects 3" w:semiHidden="1" w:unhideWhenUsed="1"/>
+    <w:lsdException w:name="Table Contemporary" w:semiHidden="1" w:unhideWhenUsed="1"/>
+    <w:lsdException w:name="Table Elegant" w:semiHidden="1" w:unhideWhenUsed="1"/>
+    <w:lsdException w:name="Table Professional" w:semiHidden="1" w:unhideWhenUsed="1"/>
+    <w:lsdException w:name="Table Subtle 1" w:semiHidden="1" w:unhideWhenUsed="1"/>
+    <w:lsdException w:name="Table Subtle 2" w:semiHidden="1" w:unhideWhenUsed="1"/>
+    <w:lsdException w:name="Table Web 1" w:semiHidden="1" w:unhideWhenUsed="1"/>
+    <w:lsdException w:name="Table Web 2" w:semiHidden="1" w:unhideWhenUsed="1"/>
+    <w:lsdException w:name="Table Web 3" w:semiHidden="1" w:unhideWhenUsed="1"/>
+    <w:lsdException w:name="Balloon Text" w:semiHidden="1" w:unhideWhenUsed="1"/>
+    <w:lsdException w:name="Table Grid" w:uiPriority="39"/>
+    <w:lsdException w:name="Table Theme" w:semiHidden="1" w:unhideWhenUsed="1"/>
+    <w:lsdException w:name="Placeholder Text" w:semiHidden="1"/>
+    <w:lsdException w:name="No Spacing" w:uiPriority="1" w:qFormat="1"/>
+    <w:lsdException w:name="Light Shading" w:uiPriority="60"/>
+    <w:lsdException w:name="Light List" w:uiPriority="61"/>
+    <w:lsdException w:name="Light Grid" w:uiPriority="62"/>
+    <w:lsdException w:name="Medium Shading 1" w:uiPriority="63"/>
+    <w:lsdException w:name="Medium Shading 2" w:uiPriority="64"/>
+    <w:lsdException w:name="Medium List 1" w:uiPriority="65"/>
+    <w:lsdException w:name="Medium List 2" w:uiPriority="66"/>
+    <w:lsdException w:name="Medium Grid 1" w:uiPriority="67"/>
+    <w:lsdException w:name="Medium Grid 2" w:uiPriority="68"/>
+    <w:lsdException w:name="Medium Grid 3" w:uiPriority="69"/>
+    <w:lsdException w:name="Dark List" w:uiPriority="70"/>
+    <w:lsdException w:name="Colorful Shading" w:uiPriority="71"/>
+    <w:lsdException w:name="Colorful List" w:uiPriority="72"/>
+    <w:lsdException w:name="Colorful Grid" w:uiPriority="73"/>
+    <w:lsdException w:name="Light Shading Accent 1" w:uiPriority="60"/>
+    <w:lsdException w:name="Light List Accent 1" w:uiPriority="61"/>
+    <w:lsdException w:name="Light Grid Accent 1" w:uiPriority="62"/>
+    <w:lsdException w:name="Medium Shading 1 Accent 1" w:uiPriority="63"/>
+    <w:lsdException w:name="Medium Shading 2 Accent 1" w:uiPriority="64"/>
+    <w:lsdException w:name="Medium List 1 Accent 1" w:uiPriority="65"/>
+    <w:lsdException w:name="Revision" w:semiHidden="1"/>
+    <w:lsdException w:name="List Paragraph" w:uiPriority="34" w:qFormat="1"/>
+    <w:lsdException w:name="Quote" w:uiPriority="29" w:qFormat="1"/>
+    <w:lsdException w:name="Intense Quote" w:uiPriority="30" w:qFormat="1"/>
+    <w:lsdException w:name="Medium List 2 Accent 1" w:uiPriority="66"/>
+    <w:lsdException w:name="Medium Grid 1 Accent 1" w:uiPriority="67"/>
+    <w:lsdException w:name="Medium Grid 2 Accent 1" w:uiPriority="68"/>
+    <w:lsdException w:name="Medium Grid 3 Accent 1" w:uiPriority="69"/>
+    <w:lsdException w:name="Dark List Accent 1" w:uiPriority="70"/>
+    <w:lsdException w:name="Colorful Shading Accent 1" w:uiPriority="71"/>
+    <w:lsdException w:name="Colorful List Accent 1" w:uiPriority="72"/>
+    <w:lsdException w:name="Colorful Grid Accent 1" w:uiPriority="73"/>
+    <w:lsdException w:name="Light Shading Accent 2" w:uiPriority="60"/>
+    <w:lsdException w:name="Light List Accent 2" w:uiPriority="61"/>
+    <w:lsdException w:name="Light Grid Accent 2" w:uiPriority="62"/>
+    <w:lsdException w:name="Medium Shading 1 Accent 2" w:uiPriority="63"/>
+    <w:lsdException w:name="Medium Shading 2 Accent 2" w:uiPriority="64"/>
+    <w:lsdException w:name="Medium List 1 Accent 2" w:uiPriority="65"/>
+    <w:lsdException w:name="Medium List 2 Accent 2" w:uiPriority="66"/>
+    <w:lsdException w:name="Medium Grid 1 Accent 2" w:uiPriority="67"/>
+    <w:lsdException w:name="Medium Grid 2 Accent 2" w:uiPriority="68"/>
+    <w:lsdException w:name="Medium Grid 3 Accent 2" w:uiPriority="69"/>
+    <w:lsdException w:name="Dark List Accent 2" w:uiPriority="70"/>
+    <w:lsdException w:name="Colorful Shading Accent 2" w:uiPriority="71"/>
+    <w:lsdException w:name="Colorful List Accent 2" w:uiPriority="72"/>
+    <w:lsdException w:name="Colorful Grid Accent 2" w:uiPriority="73"/>
+    <w:lsdException w:name="Light Shading Accent 3" w:uiPriority="60"/>
+    <w:lsdException w:name="Light List Accent 3" w:uiPriority="61"/>
+    <w:lsdException w:name="Light Grid Accent 3" w:uiPriority="62"/>
+    <w:lsdException w:name="Medium Shading 1 Accent 3" w:uiPriority="63"/>
+    <w:lsdException w:name="Medium Shading 2 Accent 3" w:uiPriority="64"/>
+    <w:lsdException w:name="Medium List 1 Accent 3" w:uiPriority="65"/>
+    <w:lsdException w:name="Medium List 2 Accent 3" w:uiPriority="66"/>
+    <w:lsdException w:name="Medium Grid 1 Accent 3" w:uiPriority="67"/>
+    <w:lsdException w:name="Medium Grid 2 Accent 3" w:uiPriority="68"/>
+    <w:lsdException w:name="Medium Grid 3 Accent 3" w:uiPriority="69"/>
+    <w:lsdException w:name="Dark List Accent 3" w:uiPriority="70"/>
+    <w:lsdException w:name="Colorful Shading Accent 3" w:uiPriority="71"/>
+    <w:lsdException w:name="Colorful List Accent 3" w:uiPriority="72"/>
+    <w:lsdException w:name="Colorful Grid Accent 3" w:uiPriority="73"/>
+    <w:lsdException w:name="Light Shading Accent 4" w:uiPriority="60"/>
+    <w:lsdException w:name="Light List Accent 4" w:uiPriority="61"/>
+    <w:lsdException w:name="Light Grid Accent 4" w:uiPriority="62"/>
+    <w:lsdException w:name="Medium Shading 1 Accent 4" w:uiPriority="63"/>
+    <w:lsdException w:name="Medium Shading 2 Accent 4" w:uiPriority="64"/>
+    <w:lsdException w:name="Medium List 1 Accent 4" w:uiPriority="65"/>
+    <w:lsdException w:name="Medium List 2 Accent 4" w:uiPriority="66"/>
+    <w:lsdException w:name="Medium Grid 1 Accent 4" w:uiPriority="67"/>
+    <w:lsdException w:name="Medium Grid 2 Accent 4" w:uiPriority="68"/>
+    <w:lsdException w:name="Medium Grid 3 Accent 4" w:uiPriority="69"/>
+    <w:lsdException w:name="Dark List Accent 4" w:uiPriority="70"/>
+    <w:lsdException w:name="Colorful Shading Accent 4" w:uiPriority="71"/>
+    <w:lsdException w:name="Colorful List Accent 4" w:uiPriority="72"/>
+    <w:lsdException w:name="Colorful Grid Accent 4" w:uiPriority="73"/>
+    <w:lsdException w:name="Light Shading Accent 5" w:uiPriority="60"/>
+    <w:lsdException w:name="Light List Accent 5" w:uiPriority="61"/>
+    <w:lsdException w:name="Light Grid Accent 5" w:uiPriority="62"/>
+    <w:lsdException w:name="Medium Shading 1 Accent 5" w:uiPriority="63"/>
+    <w:lsdException w:name="Medium Shading 2 Accent 5" w:uiPriority="64"/>
+    <w:lsdException w:name="Medium List 1 Accent 5" w:uiPriority="65"/>
+    <w:lsdException w:name="Medium List 2 Accent 5" w:uiPriority="66"/>
+    <w:lsdException w:name="Medium Grid 1 Accent 5" w:uiPriority="67"/>
+    <w:lsdException w:name="Medium Grid 2 Accent 5" w:uiPriority="68"/>
+    <w:lsdException w:name="Medium Grid 3 Accent 5" w:uiPriority="69"/>
+    <w:lsdException w:name="Dark List Accent 5" w:uiPriority="70"/>
+    <w:lsdException w:name="Colorful Shading Accent 5" w:uiPriority="71"/>
+    <w:lsdException w:name="Colorful List Accent 5" w:uiPriority="72"/>
+    <w:lsdException w:name="Colorful Grid Accent 5" w:uiPriority="73"/>
+    <w:lsdException w:name="Light Shading Accent 6" w:uiPriority="60"/>
+    <w:lsdException w:name="Light List Accent 6" w:uiPriority="61"/>
+    <w:lsdException w:name="Light Grid Accent 6" w:uiPriority="62"/>
+    <w:lsdException w:name="Medium Shading 1 Accent 6" w:uiPriority="63"/>
+    <w:lsdException w:name="Medium Shading 2 Accent 6" w:uiPriority="64"/>
+    <w:lsdException w:name="Medium List 1 Accent 6" w:uiPriority="65"/>
+    <w:lsdException w:name="Medium List 2 Accent 6" w:uiPriority="66"/>
+    <w:lsdException w:name="Medium Grid 1 Accent 6" w:uiPriority="67"/>
+    <w:lsdException w:name="Medium Grid 2 Accent 6" w:uiPriority="68"/>
+    <w:lsdException w:name="Medium Grid 3 Accent 6" w:uiPriority="69"/>
+    <w:lsdException w:name="Dark List Accent 6" w:uiPriority="70"/>
+    <w:lsdException w:name="Colorful Shading Accent 6" w:uiPriority="71"/>
+    <w:lsdException w:name="Colorful List Accent 6" w:uiPriority="72"/>
+    <w:lsdException w:name="Colorful Grid Accent 6" w:uiPriority="73"/>
+    <w:lsdException w:name="Subtle Emphasis" w:uiPriority="19" w:qFormat="1"/>
+    <w:lsdException w:name="Intense Emphasis" w:uiPriority="21" w:qFormat="1"/>
+    <w:lsdException w:name="Subtle Reference" w:uiPriority="31" w:qFormat="1"/>
+    <w:lsdException w:name="Intense Reference" w:uiPriority="32" w:qFormat="1"/>
+    <w:lsdException w:name="Book Title" w:uiPriority="33" w:qFormat="1"/>
+    <w:lsdException w:name="Bibliography" w:semiHidden="1" w:uiPriority="37" w:unhideWhenUsed="1"/>
+    <w:lsdException w:name="TOC Heading" w:semiHidden="1" w:uiPriority="39" w:unhideWhenUsed="1" w:qFormat="1"/>
+    <w:lsdException w:name="Plain Table 1" w:uiPriority="41"/>
+    <w:lsdException w:name="Plain Table 2" w:uiPriority="42"/>
+    <w:lsdException w:name="Plain Table 3" w:uiPriority="43"/>
+    <w:lsdException w:name="Plain Table 4" w:uiPriority="44"/>
+    <w:lsdException w:name="Plain Table 5" w:uiPriority="45"/>
+    <w:lsdException w:name="Grid Table Light" w:uiPriority="40"/>
+    <w:lsdException w:name="Grid Table 1 Light" w:uiPriority="46"/>
+    <w:lsdException w:name="Grid Table 2" w:uiPriority="47"/>
+    <w:lsdException w:name="Grid Table 3" w:uiPriority="48"/>
+    <w:lsdException w:name="Grid Table 4" w:uiPriority="49"/>
+    <w:lsdException w:name="Grid Table 5 Dark" w:uiPriority="50"/>
+    <w:lsdException w:name="Grid Table 6 Colorful" w:uiPriority="51"/>
+    <w:lsdException w:name="Grid Table 7 Colorful" w:uiPriority="52"/>
+    <w:lsdException w:name="Grid Table 1 Light Accent 1" w:uiPriority="46"/>
+    <w:lsdException w:name="Grid Table 2 Accent 1" w:uiPriority="47"/>
+    <w:lsdException w:name="Grid Table 3 Accent 1" w:uiPriority="48"/>
+    <w:lsdException w:name="Grid Table 4 Accent 1" w:uiPriority="49"/>
+    <w:lsdException w:name="Grid Table 5 Dark Accent 1" w:uiPriority="50"/>
+    <w:lsdException w:name="Grid Table 6 Colorful Accent 1" w:uiPriority="51"/>
+    <w:lsdException w:name="Grid Table 7 Colorful Accent 1" w:uiPriority="52"/>
+    <w:lsdException w:name="Grid Table 1 Light Accent 2" w:uiPriority="46"/>
+    <w:lsdException w:name="Grid Table 2 Accent 2" w:uiPriority="47"/>
+    <w:lsdException w:name="Grid Table 3 Accent 2" w:uiPriority="48"/>
+    <w:lsdException w:name="Grid Table 4 Accent 2" w:uiPriority="49"/>
+    <w:lsdException w:name="Grid Table 5 Dark Accent 2" w:uiPriority="50"/>
+    <w:lsdException w:name="Grid Table 6 Colorful Accent 2" w:uiPriority="51"/>
+    <w:lsdException w:name="Grid Table 7 Colorful Accent 2" w:uiPriority="52"/>
+    <w:lsdException w:name="Grid Table 1 Light Accent 3" w:uiPriority="46"/>
+    <w:lsdException w:name="Grid Table 2 Accent 3" w:uiPriority="47"/>
+    <w:lsdException w:name="Grid Table 3 Accent 3" w:uiPriority="48"/>
+    <w:lsdException w:name="Grid Table 4 Accent 3" w:uiPriority="49"/>
+    <w:lsdException w:name="Grid Table 5 Dark Accent 3" w:uiPriority="50"/>
+    <w:lsdException w:name="Grid Table 6 Colorful Accent 3" w:uiPriority="51"/>
+    <w:lsdException w:name="Grid Table 7 Colorful Accent 3" w:uiPriority="52"/>
+    <w:lsdException w:name="Grid Table 1 Light Accent 4" w:uiPriority="46"/>
+    <w:lsdException w:name="Grid Table 2 Accent 4" w:uiPriority="47"/>
+    <w:lsdException w:name="Grid Table 3 Accent 4" w:uiPriority="48"/>
+    <w:lsdException w:name="Grid Table 4 Accent 4" w:uiPriority="49"/>
+    <w:lsdException w:name="Grid Table 5 Dark Accent 4" w:uiPriority="50"/>
+    <w:lsdException w:name="Grid Table 6 Colorful Accent 4" w:uiPriority="51"/>
+    <w:lsdException w:name="Grid Table 7 Colorful Accent 4" w:uiPriority="52"/>
+    <w:lsdException w:name="Grid Table 1 Light Accent 5" w:uiPriority="46"/>
+    <w:lsdException w:name="Grid Table 2 Accent 5" w:uiPriority="47"/>
+    <w:lsdException w:name="Grid Table 3 Accent 5" w:uiPriority="48"/>
+    <w:lsdException w:name="Grid Table 4 Accent 5" w:uiPriority="49"/>
+    <w:lsdException w:name="Grid Table 5 Dark Accent 5" w:uiPriority="50"/>
+    <w:lsdException w:name="Grid Table 6 Colorful Accent 5" w:uiPriority="51"/>
+    <w:lsdException w:name="Grid Table 7 Colorful Accent 5" w:uiPriority="52"/>
+    <w:lsdException w:name="Grid Table 1 Light Accent 6" w:uiPriority="46"/>
+    <w:lsdException w:name="Grid Table 2 Accent 6" w:uiPriority="47"/>
+    <w:lsdException w:name="Grid Table 3 Accent 6" w:uiPriority="48"/>
+    <w:lsdException w:name="Grid Table 4 Accent 6" w:uiPriority="49"/>
+    <w:lsdException w:name="Grid Table 5 Dark Accent 6" w:uiPriority="50"/>
+    <w:lsdException w:name="Grid Table 6 Colorful Accent 6" w:uiPriority="51"/>
+    <w:lsdException w:name="Grid Table 7 Colorful Accent 6" w:uiPriority="52"/>
+    <w:lsdException w:name="List Table 1 Light" w:uiPriority="46"/>
+    <w:lsdException w:name="List Table 2" w:uiPriority="47"/>
+    <w:lsdException w:name="List Table 3" w:uiPriority="48"/>
+    <w:lsdException w:name="List Table 4" w:uiPriority="49"/>
+    <w:lsdException w:name="List Table 5 Dark" w:uiPriority="50"/>
+    <w:lsdException w:name="List Table 6 Colorful" w:uiPriority="51"/>
+    <w:lsdException w:name="List Table 7 Colorful" w:uiPriority="52"/>
+    <w:lsdException w:name="List Table 1 Light Accent 1" w:uiPriority="46"/>
+    <w:lsdException w:name="List Table 2 Accent 1" w:uiPriority="47"/>
+    <w:lsdException w:name="List Table 3 Accent 1" w:uiPriority="48"/>
+    <w:lsdException w:name="List Table 4 Accent 1" w:uiPriority="49"/>
+    <w:lsdException w:name="List Table 5 Dark Accent 1" w:uiPriority="50"/>
+    <w:lsdException w:name="List Table 6 Colorful Accent 1" w:uiPriority="51"/>
+    <w:lsdException w:name="List Table 7 Colorful Accent 1" w:uiPriority="52"/>
+    <w:lsdException w:name="List Table 1 Light Accent 2" w:uiPriority="46"/>
+    <w:lsdException w:name="List Table 2 Accent 2" w:uiPriority="47"/>
+    <w:lsdException w:name="List Table 3 Accent 2" w:uiPriority="48"/>
+    <w:lsdException w:name="List Table 4 Accent 2" w:uiPriority="49"/>
+    <w:lsdException w:name="List Table 5 Dark Accent 2" w:uiPriority="50"/>
+    <w:lsdException w:name="List Table 6 Colorful Accent 2" w:uiPriority="51"/>
+    <w:lsdException w:name="List Table 7 Colorful Accent 2" w:uiPriority="52"/>
+    <w:lsdException w:name="List Table 1 Light Accent 3" w:uiPriority="46"/>
+    <w:lsdException w:name="List Table 2 Accent 3" w:uiPriority="47"/>
+    <w:lsdException w:name="List Table 3 Accent 3" w:uiPriority="48"/>
+    <w:lsdException w:name="List Table 4 Accent 3" w:uiPriority="49"/>
+    <w:lsdException w:name="List Table 5 Dark Accent 3" w:uiPriority="50"/>
+    <w:lsdException w:name="List Table 6 Colorful Accent 3" w:uiPriority="51"/>
+    <w:lsdException w:name="List Table 7 Colorful Accent 3" w:uiPriority="52"/>
+    <w:lsdException w:name="List Table 1 Light Accent 4" w:uiPriority="46"/>
+    <w:lsdException w:name="List Table 2 Accent 4" w:uiPriority="47"/>
+    <w:lsdException w:name="List Table 3 Accent 4" w:uiPriority="48"/>
+    <w:lsdException w:name="List Table 4 Accent 4" w:uiPriority="49"/>
+    <w:lsdException w:name="List Table 5 Dark Accent 4" w:uiPriority="50"/>
+    <w:lsdException w:name="List Table 6 Colorful Accent 4" w:uiPriority="51"/>
+    <w:lsdException w:name="List Table 7 Colorful Accent 4" w:uiPriority="52"/>
+    <w:lsdException w:name="List Table 1 Light Accent 5" w:uiPriority="46"/>
+    <w:lsdException w:name="List Table 2 Accent 5" w:uiPriority="47"/>
+    <w:lsdException w:name="List Table 3 Accent 5" w:uiPriority="48"/>
+    <w:lsdException w:name="List Table 4 Accent 5" w:uiPriority="49"/>
+    <w:lsdException w:name="List Table 5 Dark Accent 5" w:uiPriority="50"/>
+    <w:lsdException w:name="List Table 6 Colorful Accent 5" w:uiPriority="51"/>
+    <w:lsdException w:name="List Table 7 Colorful Accent 5" w:uiPriority="52"/>
+    <w:lsdException w:name="List Table 1 Light Accent 6" w:uiPriority="46"/>
+    <w:lsdException w:name="List Table 2 Accent 6" w:uiPriority="47"/>
+    <w:lsdException w:name="List Table 3 Accent 6" w:uiPriority="48"/>
+    <w:lsdException w:name="List Table 4 Accent 6" w:uiPriority="49"/>
+    <w:lsdException w:name="List Table 5 Dark Accent 6" w:uiPriority="50"/>
+    <w:lsdException w:name="List Table 6 Colorful Accent 6" w:uiPriority="51"/>
+    <w:lsdException w:name="List Table 7 Colorful Accent 6" w:uiPriority="52"/>
+  </w:latentStyles>
+  <w:style w:type="paragraph" w:default="1" w:styleId="Normal">
+    <w:name w:val="Normal"/>
   </w:style>
   <w:style w:type="paragraph" w:styleId="Heading1">
     <w:name w:val="heading 1"/>
     <w:basedOn w:val="Normal"/>
     <w:next w:val="Normal"/>
     <w:pPr>
-      <w:keepNext w:val="1"/>
-      <w:keepLines w:val="1"/>
-      <w:spacing w:after="120" w:before="480" w:lineRule="auto"/>
+      <w:keepNext/>
+      <w:keepLines/>
+      <w:spacing w:before="480" w:after="120"/>
+      <w:outlineLvl w:val="0"/>
     </w:pPr>
     <w:rPr>
-      <w:b w:val="1"/>
+      <w:b/>
       <w:sz w:val="48"/>
       <w:szCs w:val="48"/>
     </w:rPr>
@@ -188,12 +947,13 @@
     <w:basedOn w:val="Normal"/>
     <w:next w:val="Normal"/>
     <w:pPr>
-      <w:keepNext w:val="1"/>
-      <w:keepLines w:val="1"/>
-      <w:spacing w:after="80" w:before="360" w:lineRule="auto"/>
+      <w:keepNext/>
+      <w:keepLines/>
+      <w:spacing w:before="360" w:after="80"/>
+      <w:outlineLvl w:val="1"/>
     </w:pPr>
     <w:rPr>
-      <w:b w:val="1"/>
+      <w:b/>
       <w:sz w:val="36"/>
       <w:szCs w:val="36"/>
     </w:rPr>
@@ -203,12 +963,13 @@
     <w:basedOn w:val="Normal"/>
     <w:next w:val="Normal"/>
     <w:pPr>
-      <w:keepNext w:val="1"/>
-      <w:keepLines w:val="1"/>
-      <w:spacing w:after="80" w:before="280" w:lineRule="auto"/>
+      <w:keepNext/>
+      <w:keepLines/>
+      <w:spacing w:before="280" w:after="80"/>
+      <w:outlineLvl w:val="2"/>
     </w:pPr>
     <w:rPr>
-      <w:b w:val="1"/>
+      <w:b/>
       <w:sz w:val="28"/>
       <w:szCs w:val="28"/>
     </w:rPr>
@@ -218,12 +979,13 @@
     <w:basedOn w:val="Normal"/>
     <w:next w:val="Normal"/>
     <w:pPr>
-      <w:keepNext w:val="1"/>
-      <w:keepLines w:val="1"/>
-      <w:spacing w:after="40" w:before="240" w:lineRule="auto"/>
+      <w:keepNext/>
+      <w:keepLines/>
+      <w:spacing w:before="240" w:after="40"/>
+      <w:outlineLvl w:val="3"/>
     </w:pPr>
     <w:rPr>
-      <w:b w:val="1"/>
+      <w:b/>
       <w:sz w:val="24"/>
       <w:szCs w:val="24"/>
     </w:rPr>
@@ -233,14 +995,13 @@
     <w:basedOn w:val="Normal"/>
     <w:next w:val="Normal"/>
     <w:pPr>
-      <w:keepNext w:val="1"/>
-      <w:keepLines w:val="1"/>
-      <w:spacing w:after="40" w:before="220" w:lineRule="auto"/>
+      <w:keepNext/>
+      <w:keepLines/>
+      <w:spacing w:before="220" w:after="40"/>
+      <w:outlineLvl w:val="4"/>
     </w:pPr>
     <w:rPr>
-      <w:b w:val="1"/>
-      <w:sz w:val="22"/>
-      <w:szCs w:val="22"/>
+      <w:b/>
     </w:rPr>
   </w:style>
   <w:style w:type="paragraph" w:styleId="Heading6">
@@ -248,27 +1009,55 @@
     <w:basedOn w:val="Normal"/>
     <w:next w:val="Normal"/>
     <w:pPr>
-      <w:keepNext w:val="1"/>
-      <w:keepLines w:val="1"/>
-      <w:spacing w:after="40" w:before="200" w:lineRule="auto"/>
+      <w:keepNext/>
+      <w:keepLines/>
+      <w:spacing w:before="200" w:after="40"/>
+      <w:outlineLvl w:val="5"/>
     </w:pPr>
     <w:rPr>
-      <w:b w:val="1"/>
+      <w:b/>
       <w:sz w:val="20"/>
       <w:szCs w:val="20"/>
     </w:rPr>
+  </w:style>
+  <w:style w:type="character" w:default="1" w:styleId="DefaultParagraphFont">
+    <w:name w:val="Default Paragraph Font"/>
+    <w:uiPriority w:val="1"/>
+    <w:semiHidden/>
+    <w:unhideWhenUsed/>
+  </w:style>
+  <w:style w:type="table" w:default="1" w:styleId="TableNormal">
+    <w:name w:val="Normal Table"/>
+    <w:uiPriority w:val="99"/>
+    <w:semiHidden/>
+    <w:unhideWhenUsed/>
+    <w:tblPr>
+      <w:tblInd w:w="0" w:type="dxa"/>
+      <w:tblCellMar>
+        <w:top w:w="0" w:type="dxa"/>
+        <w:left w:w="108" w:type="dxa"/>
+        <w:bottom w:w="0" w:type="dxa"/>
+        <w:right w:w="108" w:type="dxa"/>
+      </w:tblCellMar>
+    </w:tblPr>
+  </w:style>
+  <w:style w:type="numbering" w:default="1" w:styleId="NoList">
+    <w:name w:val="No List"/>
+    <w:uiPriority w:val="99"/>
+    <w:semiHidden/>
+    <w:unhideWhenUsed/>
   </w:style>
   <w:style w:type="paragraph" w:styleId="Title">
     <w:name w:val="Title"/>
     <w:basedOn w:val="Normal"/>
     <w:next w:val="Normal"/>
     <w:pPr>
-      <w:keepNext w:val="1"/>
-      <w:keepLines w:val="1"/>
-      <w:spacing w:after="120" w:before="480" w:lineRule="auto"/>
+      <w:keepNext/>
+      <w:keepLines/>
+      <w:spacing w:before="480" w:after="120"/>
     </w:pPr>
     <w:rPr>
-      <w:b w:val="1"/>
+      <w:b/>
       <w:sz w:val="72"/>
       <w:szCs w:val="72"/>
     </w:rPr>
@@ -278,16 +1067,188 @@
     <w:basedOn w:val="Normal"/>
     <w:next w:val="Normal"/>
     <w:pPr>
-      <w:keepNext w:val="1"/>
-      <w:keepLines w:val="1"/>
-      <w:spacing w:after="80" w:before="360" w:lineRule="auto"/>
+      <w:keepNext/>
+      <w:keepLines/>
+      <w:spacing w:before="360" w:after="80"/>
     </w:pPr>
     <w:rPr>
-      <w:rFonts w:ascii="Georgia" w:cs="Georgia" w:eastAsia="Georgia" w:hAnsi="Georgia"/>
-      <w:i w:val="1"/>
+      <w:rFonts w:ascii="Georgia" w:eastAsia="Georgia" w:hAnsi="Georgia" w:cs="Georgia"/>
+      <w:i/>
       <w:color w:val="666666"/>
       <w:sz w:val="48"/>
       <w:szCs w:val="48"/>
+    </w:rPr>
+  </w:style>
+  <w:style w:type="paragraph" w:styleId="Header">
+    <w:name w:val="header"/>
+    <w:basedOn w:val="Normal"/>
+    <w:link w:val="HeaderChar"/>
+    <w:uiPriority w:val="99"/>
+    <w:unhideWhenUsed/>
+    <w:rsid w:val="009A6C16"/>
+    <w:pPr>
+      <w:tabs>
+        <w:tab w:val="center" w:pos="4680"/>
+        <w:tab w:val="right" w:pos="9360"/>
+      </w:tabs>
+      <w:spacing w:after="0" w:line="240" w:lineRule="auto"/>
+    </w:pPr>
+  </w:style>
+  <w:style w:type="character" w:customStyle="1" w:styleId="HeaderChar">
+    <w:name w:val="Header Char"/>
+    <w:basedOn w:val="DefaultParagraphFont"/>
+    <w:link w:val="Header"/>
+    <w:uiPriority w:val="99"/>
+    <w:rsid w:val="009A6C16"/>
+  </w:style>
+  <w:style w:type="paragraph" w:styleId="Footer">
+    <w:name w:val="footer"/>
+    <w:basedOn w:val="Normal"/>
+    <w:link w:val="FooterChar"/>
+    <w:uiPriority w:val="99"/>
+    <w:unhideWhenUsed/>
+    <w:rsid w:val="009A6C16"/>
+    <w:pPr>
+      <w:tabs>
+        <w:tab w:val="center" w:pos="4680"/>
+        <w:tab w:val="right" w:pos="9360"/>
+      </w:tabs>
+      <w:spacing w:after="0" w:line="240" w:lineRule="auto"/>
+    </w:pPr>
+  </w:style>
+  <w:style w:type="character" w:customStyle="1" w:styleId="FooterChar">
+    <w:name w:val="Footer Char"/>
+    <w:basedOn w:val="DefaultParagraphFont"/>
+    <w:link w:val="Footer"/>
+    <w:uiPriority w:val="99"/>
+    <w:rsid w:val="009A6C16"/>
+  </w:style>
+  <w:style w:type="paragraph" w:styleId="ListParagraph">
+    <w:name w:val="List Paragraph"/>
+    <w:basedOn w:val="Normal"/>
+    <w:uiPriority w:val="34"/>
+    <w:qFormat/>
+    <w:rsid w:val="009A6C16"/>
+    <w:pPr>
+      <w:ind w:left="720"/>
+      <w:contextualSpacing/>
+    </w:pPr>
+  </w:style>
+  <w:style w:type="paragraph" w:styleId="Caption">
+    <w:name w:val="caption"/>
+    <w:basedOn w:val="Normal"/>
+    <w:next w:val="Normal"/>
+    <w:uiPriority w:val="35"/>
+    <w:unhideWhenUsed/>
+    <w:qFormat/>
+    <w:rsid w:val="009A6C16"/>
+    <w:pPr>
+      <w:spacing w:after="200" w:line="240" w:lineRule="auto"/>
+    </w:pPr>
+    <w:rPr>
+      <w:i/>
+      <w:iCs/>
+      <w:color w:val="1F497D" w:themeColor="text2"/>
+      <w:sz w:val="18"/>
+      <w:szCs w:val="18"/>
+    </w:rPr>
+  </w:style>
+  <w:style w:type="character" w:styleId="CommentReference">
+    <w:name w:val="annotation reference"/>
+    <w:basedOn w:val="DefaultParagraphFont"/>
+    <w:uiPriority w:val="99"/>
+    <w:semiHidden/>
+    <w:unhideWhenUsed/>
+    <w:rsid w:val="002D4A20"/>
+    <w:rPr>
+      <w:sz w:val="16"/>
+      <w:szCs w:val="16"/>
+    </w:rPr>
+  </w:style>
+  <w:style w:type="paragraph" w:styleId="CommentText">
+    <w:name w:val="annotation text"/>
+    <w:basedOn w:val="Normal"/>
+    <w:link w:val="CommentTextChar"/>
+    <w:uiPriority w:val="99"/>
+    <w:semiHidden/>
+    <w:unhideWhenUsed/>
+    <w:rsid w:val="002D4A20"/>
+    <w:pPr>
+      <w:spacing w:line="240" w:lineRule="auto"/>
+    </w:pPr>
+    <w:rPr>
+      <w:sz w:val="20"/>
+      <w:szCs w:val="20"/>
+    </w:rPr>
+  </w:style>
+  <w:style w:type="character" w:customStyle="1" w:styleId="CommentTextChar">
+    <w:name w:val="Comment Text Char"/>
+    <w:basedOn w:val="DefaultParagraphFont"/>
+    <w:link w:val="CommentText"/>
+    <w:uiPriority w:val="99"/>
+    <w:semiHidden/>
+    <w:rsid w:val="002D4A20"/>
+    <w:rPr>
+      <w:sz w:val="20"/>
+      <w:szCs w:val="20"/>
+    </w:rPr>
+  </w:style>
+  <w:style w:type="paragraph" w:styleId="CommentSubject">
+    <w:name w:val="annotation subject"/>
+    <w:basedOn w:val="CommentText"/>
+    <w:next w:val="CommentText"/>
+    <w:link w:val="CommentSubjectChar"/>
+    <w:uiPriority w:val="99"/>
+    <w:semiHidden/>
+    <w:unhideWhenUsed/>
+    <w:rsid w:val="002D4A20"/>
+    <w:rPr>
+      <w:b/>
+      <w:bCs/>
+    </w:rPr>
+  </w:style>
+  <w:style w:type="character" w:customStyle="1" w:styleId="CommentSubjectChar">
+    <w:name w:val="Comment Subject Char"/>
+    <w:basedOn w:val="CommentTextChar"/>
+    <w:link w:val="CommentSubject"/>
+    <w:uiPriority w:val="99"/>
+    <w:semiHidden/>
+    <w:rsid w:val="002D4A20"/>
+    <w:rPr>
+      <w:b/>
+      <w:bCs/>
+      <w:sz w:val="20"/>
+      <w:szCs w:val="20"/>
+    </w:rPr>
+  </w:style>
+  <w:style w:type="paragraph" w:styleId="BalloonText">
+    <w:name w:val="Balloon Text"/>
+    <w:basedOn w:val="Normal"/>
+    <w:link w:val="BalloonTextChar"/>
+    <w:uiPriority w:val="99"/>
+    <w:semiHidden/>
+    <w:unhideWhenUsed/>
+    <w:rsid w:val="002D4A20"/>
+    <w:pPr>
+      <w:spacing w:after="0" w:line="240" w:lineRule="auto"/>
+    </w:pPr>
+    <w:rPr>
+      <w:rFonts w:ascii="Segoe UI" w:hAnsi="Segoe UI" w:cs="Segoe UI"/>
+      <w:sz w:val="18"/>
+      <w:szCs w:val="18"/>
+    </w:rPr>
+  </w:style>
+  <w:style w:type="character" w:customStyle="1" w:styleId="BalloonTextChar">
+    <w:name w:val="Balloon Text Char"/>
+    <w:basedOn w:val="DefaultParagraphFont"/>
+    <w:link w:val="BalloonText"/>
+    <w:uiPriority w:val="99"/>
+    <w:semiHidden/>
+    <w:rsid w:val="002D4A20"/>
+    <w:rPr>
+      <w:rFonts w:ascii="Segoe UI" w:hAnsi="Segoe UI" w:cs="Segoe UI"/>
+      <w:sz w:val="18"/>
+      <w:szCs w:val="18"/>
     </w:rPr>
   </w:style>
 </w:styles>

</xml_diff>